<commit_message>
Project uploaded (forgot to do continuous uploads oops)
</commit_message>
<xml_diff>
--- a/Documentation/Cover Sheet.docx
+++ b/Documentation/Cover Sheet.docx
@@ -877,7 +877,7 @@
                 <w:rFonts w:ascii="Times New Roman" w:eastAsia="Times New Roman" w:hAnsi="Times New Roman"/>
                 <w:sz w:val="24"/>
               </w:rPr>
-              <w:t>3</w:t>
+              <w:t>5</w:t>
             </w:r>
           </w:p>
         </w:tc>
@@ -1093,7 +1093,7 @@
                 <w:rFonts w:ascii="Times New Roman" w:eastAsia="Times New Roman" w:hAnsi="Times New Roman"/>
                 <w:sz w:val="24"/>
               </w:rPr>
-              <w:t>Dynamic Web Technology</w:t>
+              <w:t>Software Testing and Security</w:t>
             </w:r>
           </w:p>
         </w:tc>
@@ -1552,13 +1552,19 @@
               <w:rPr>
                 <w:b/>
               </w:rPr>
-              <w:t>13</w:t>
+              <w:t>08</w:t>
             </w:r>
             <w:r>
               <w:rPr>
                 <w:b/>
               </w:rPr>
-              <w:t>/06</w:t>
+              <w:t>/</w:t>
+            </w:r>
+            <w:r>
+              <w:rPr>
+                <w:b/>
+              </w:rPr>
+              <w:t>10</w:t>
             </w:r>
             <w:r>
               <w:rPr>
@@ -3177,7 +3183,7 @@
               </wp:anchor>
             </w:drawing>
           </mc:Choice>
-          <mc:Fallback xmlns:w16du="http://schemas.microsoft.com/office/word/2023/wordml/word16du" xmlns:w16sdtfl="http://schemas.microsoft.com/office/word/2024/wordml/sdtformatlock">
+          <mc:Fallback xmlns:w16sdtfl="http://schemas.microsoft.com/office/word/2024/wordml/sdtformatlock" xmlns:w16du="http://schemas.microsoft.com/office/word/2023/wordml/word16du">
             <w:pict>
               <v:rect w14:anchorId="7131FF87" id="Rectangle 4" o:spid="_x0000_s1026" style="position:absolute;margin-left:16.55pt;margin-top:17.15pt;width:418.25pt;height:14.65pt;z-index:-251656192;visibility:visible;mso-wrap-style:square;mso-width-percent:0;mso-height-percent:0;mso-wrap-distance-left:9pt;mso-wrap-distance-top:0;mso-wrap-distance-right:9pt;mso-wrap-distance-bottom:0;mso-position-horizontal:absolute;mso-position-horizontal-relative:text;mso-position-vertical:absolute;mso-position-vertical-relative:text;mso-width-percent:0;mso-height-percent:0;mso-width-relative:page;mso-height-relative:page;v-text-anchor:top" o:gfxdata="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" fillcolor="black" strokecolor="white"/>
             </w:pict>
@@ -3397,7 +3403,7 @@
               </wp:anchor>
             </w:drawing>
           </mc:Choice>
-          <mc:Fallback xmlns:w16du="http://schemas.microsoft.com/office/word/2023/wordml/word16du" xmlns:w16sdtfl="http://schemas.microsoft.com/office/word/2024/wordml/sdtformatlock">
+          <mc:Fallback xmlns:w16sdtfl="http://schemas.microsoft.com/office/word/2024/wordml/sdtformatlock" xmlns:w16du="http://schemas.microsoft.com/office/word/2023/wordml/word16du">
             <w:pict>
               <v:line w14:anchorId="62C3B406" id="Straight Connector 3" o:spid="_x0000_s1026" style="position:absolute;z-index:-251655168;visibility:visible;mso-wrap-style:square;mso-width-percent:0;mso-height-percent:0;mso-wrap-distance-left:9pt;mso-wrap-distance-top:0;mso-wrap-distance-right:9pt;mso-wrap-distance-bottom:0;mso-position-horizontal:absolute;mso-position-horizontal-relative:text;mso-position-vertical:absolute;mso-position-vertical-relative:text;mso-width-percent:0;mso-height-percent:0;mso-width-relative:page;mso-height-relative:page" from="107.35pt,1.05pt" to="319.3pt,1.05pt" o:gfxdata="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" strokeweight=".48pt"/>
             </w:pict>
@@ -3472,7 +3478,7 @@
               </wp:anchor>
             </w:drawing>
           </mc:Choice>
-          <mc:Fallback xmlns:w16du="http://schemas.microsoft.com/office/word/2023/wordml/word16du" xmlns:w16sdtfl="http://schemas.microsoft.com/office/word/2024/wordml/sdtformatlock">
+          <mc:Fallback xmlns:w16sdtfl="http://schemas.microsoft.com/office/word/2024/wordml/sdtformatlock" xmlns:w16du="http://schemas.microsoft.com/office/word/2023/wordml/word16du">
             <w:pict>
               <v:line w14:anchorId="7201DA49" id="Straight Connector 2" o:spid="_x0000_s1026" style="position:absolute;z-index:-251654144;visibility:visible;mso-wrap-style:square;mso-width-percent:0;mso-height-percent:0;mso-wrap-distance-left:9pt;mso-wrap-distance-top:0;mso-wrap-distance-right:9pt;mso-wrap-distance-bottom:0;mso-position-horizontal:absolute;mso-position-horizontal-relative:text;mso-position-vertical:absolute;mso-position-vertical-relative:text;mso-width-percent:0;mso-height-percent:0;mso-width-relative:page;mso-height-relative:page" from="144.1pt,36.8pt" to="144.1pt,51.7pt" o:gfxdata="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" strokeweight=".16931mm"/>
             </w:pict>
@@ -3564,7 +3570,1176 @@
         </w:rPr>
       </w:pPr>
     </w:p>
-    <w:p/>
+    <w:p>
+      <w:pPr>
+        <w:spacing w:after="160" w:line="259" w:lineRule="auto"/>
+      </w:pPr>
+      <w:r>
+        <w:br w:type="page"/>
+      </w:r>
+    </w:p>
+    <w:p>
+      <w:pPr>
+        <w:rPr>
+          <w:sz w:val="24"/>
+          <w:szCs w:val="24"/>
+        </w:rPr>
+      </w:pPr>
+      <w:r>
+        <w:rPr>
+          <w:b/>
+          <w:bCs/>
+          <w:sz w:val="24"/>
+          <w:szCs w:val="24"/>
+        </w:rPr>
+        <w:lastRenderedPageBreak/>
+        <w:t xml:space="preserve">Task 1 – </w:t>
+      </w:r>
+      <w:r>
+        <w:rPr>
+          <w:sz w:val="24"/>
+          <w:szCs w:val="24"/>
+        </w:rPr>
+        <w:t>Password properties</w:t>
+      </w:r>
+    </w:p>
+    <w:p>
+      <w:pPr>
+        <w:rPr>
+          <w:sz w:val="24"/>
+          <w:szCs w:val="24"/>
+        </w:rPr>
+      </w:pPr>
+      <w:r>
+        <w:rPr>
+          <w:noProof/>
+          <w:sz w:val="24"/>
+          <w:szCs w:val="24"/>
+        </w:rPr>
+        <w:drawing>
+          <wp:inline distT="0" distB="0" distL="0" distR="0" wp14:anchorId="517CF37D" wp14:editId="4195F5A6">
+            <wp:extent cx="5553850" cy="3134162"/>
+            <wp:effectExtent l="0" t="0" r="8890" b="9525"/>
+            <wp:docPr id="9" name="Picture 9"/>
+            <wp:cNvGraphicFramePr>
+              <a:graphicFrameLocks xmlns:a="http://schemas.openxmlformats.org/drawingml/2006/main" noChangeAspect="1"/>
+            </wp:cNvGraphicFramePr>
+            <a:graphic xmlns:a="http://schemas.openxmlformats.org/drawingml/2006/main">
+              <a:graphicData uri="http://schemas.openxmlformats.org/drawingml/2006/picture">
+                <pic:pic xmlns:pic="http://schemas.openxmlformats.org/drawingml/2006/picture">
+                  <pic:nvPicPr>
+                    <pic:cNvPr id="1" name=""/>
+                    <pic:cNvPicPr/>
+                  </pic:nvPicPr>
+                  <pic:blipFill>
+                    <a:blip r:embed="rId6"/>
+                    <a:stretch>
+                      <a:fillRect/>
+                    </a:stretch>
+                  </pic:blipFill>
+                  <pic:spPr>
+                    <a:xfrm>
+                      <a:off x="0" y="0"/>
+                      <a:ext cx="5553850" cy="3134162"/>
+                    </a:xfrm>
+                    <a:prstGeom prst="rect">
+                      <a:avLst/>
+                    </a:prstGeom>
+                  </pic:spPr>
+                </pic:pic>
+              </a:graphicData>
+            </a:graphic>
+          </wp:inline>
+        </w:drawing>
+      </w:r>
+    </w:p>
+    <w:p>
+      <w:pPr>
+        <w:rPr>
+          <w:sz w:val="24"/>
+          <w:szCs w:val="24"/>
+        </w:rPr>
+      </w:pPr>
+    </w:p>
+    <w:p>
+      <w:pPr>
+        <w:rPr>
+          <w:sz w:val="24"/>
+          <w:szCs w:val="24"/>
+        </w:rPr>
+      </w:pPr>
+      <w:r>
+        <w:rPr>
+          <w:b/>
+          <w:bCs/>
+          <w:sz w:val="24"/>
+          <w:szCs w:val="24"/>
+        </w:rPr>
+        <w:t xml:space="preserve">Task 2 – </w:t>
+      </w:r>
+      <w:r>
+        <w:rPr>
+          <w:sz w:val="24"/>
+          <w:szCs w:val="24"/>
+        </w:rPr>
+        <w:t>Email confirmation</w:t>
+      </w:r>
+    </w:p>
+    <w:p>
+      <w:pPr>
+        <w:rPr>
+          <w:sz w:val="24"/>
+          <w:szCs w:val="24"/>
+        </w:rPr>
+      </w:pPr>
+      <w:r>
+        <w:rPr>
+          <w:noProof/>
+          <w:sz w:val="24"/>
+          <w:szCs w:val="24"/>
+        </w:rPr>
+        <w:drawing>
+          <wp:inline distT="0" distB="0" distL="0" distR="0" wp14:anchorId="30FDC915" wp14:editId="1317F410">
+            <wp:extent cx="5731510" cy="2734945"/>
+            <wp:effectExtent l="0" t="0" r="2540" b="8255"/>
+            <wp:docPr id="19" name="Picture 19"/>
+            <wp:cNvGraphicFramePr>
+              <a:graphicFrameLocks xmlns:a="http://schemas.openxmlformats.org/drawingml/2006/main" noChangeAspect="1"/>
+            </wp:cNvGraphicFramePr>
+            <a:graphic xmlns:a="http://schemas.openxmlformats.org/drawingml/2006/main">
+              <a:graphicData uri="http://schemas.openxmlformats.org/drawingml/2006/picture">
+                <pic:pic xmlns:pic="http://schemas.openxmlformats.org/drawingml/2006/picture">
+                  <pic:nvPicPr>
+                    <pic:cNvPr id="1" name=""/>
+                    <pic:cNvPicPr/>
+                  </pic:nvPicPr>
+                  <pic:blipFill>
+                    <a:blip r:embed="rId7"/>
+                    <a:stretch>
+                      <a:fillRect/>
+                    </a:stretch>
+                  </pic:blipFill>
+                  <pic:spPr>
+                    <a:xfrm>
+                      <a:off x="0" y="0"/>
+                      <a:ext cx="5731510" cy="2734945"/>
+                    </a:xfrm>
+                    <a:prstGeom prst="rect">
+                      <a:avLst/>
+                    </a:prstGeom>
+                  </pic:spPr>
+                </pic:pic>
+              </a:graphicData>
+            </a:graphic>
+          </wp:inline>
+        </w:drawing>
+      </w:r>
+    </w:p>
+    <w:p>
+      <w:pPr>
+        <w:spacing w:after="160" w:line="259" w:lineRule="auto"/>
+        <w:rPr>
+          <w:b/>
+          <w:bCs/>
+          <w:sz w:val="24"/>
+          <w:szCs w:val="24"/>
+        </w:rPr>
+      </w:pPr>
+      <w:r>
+        <w:rPr>
+          <w:b/>
+          <w:bCs/>
+          <w:sz w:val="24"/>
+          <w:szCs w:val="24"/>
+        </w:rPr>
+        <w:br w:type="page"/>
+      </w:r>
+    </w:p>
+    <w:p>
+      <w:pPr>
+        <w:rPr>
+          <w:sz w:val="24"/>
+          <w:szCs w:val="24"/>
+        </w:rPr>
+      </w:pPr>
+      <w:r>
+        <w:rPr>
+          <w:b/>
+          <w:bCs/>
+          <w:sz w:val="24"/>
+          <w:szCs w:val="24"/>
+        </w:rPr>
+        <w:lastRenderedPageBreak/>
+        <w:t xml:space="preserve">Task 3 – </w:t>
+      </w:r>
+      <w:r>
+        <w:rPr>
+          <w:sz w:val="24"/>
+          <w:szCs w:val="24"/>
+        </w:rPr>
+        <w:t>Access Denied page</w:t>
+      </w:r>
+    </w:p>
+    <w:p>
+      <w:pPr>
+        <w:rPr>
+          <w:sz w:val="24"/>
+          <w:szCs w:val="24"/>
+        </w:rPr>
+      </w:pPr>
+      <w:r>
+        <w:rPr>
+          <w:sz w:val="24"/>
+          <w:szCs w:val="24"/>
+        </w:rPr>
+        <w:drawing>
+          <wp:inline distT="0" distB="0" distL="0" distR="0" wp14:anchorId="18FABD97" wp14:editId="66481109">
+            <wp:extent cx="3791479" cy="3200847"/>
+            <wp:effectExtent l="0" t="0" r="0" b="0"/>
+            <wp:docPr id="7" name="Picture 7"/>
+            <wp:cNvGraphicFramePr>
+              <a:graphicFrameLocks xmlns:a="http://schemas.openxmlformats.org/drawingml/2006/main" noChangeAspect="1"/>
+            </wp:cNvGraphicFramePr>
+            <a:graphic xmlns:a="http://schemas.openxmlformats.org/drawingml/2006/main">
+              <a:graphicData uri="http://schemas.openxmlformats.org/drawingml/2006/picture">
+                <pic:pic xmlns:pic="http://schemas.openxmlformats.org/drawingml/2006/picture">
+                  <pic:nvPicPr>
+                    <pic:cNvPr id="1" name=""/>
+                    <pic:cNvPicPr/>
+                  </pic:nvPicPr>
+                  <pic:blipFill>
+                    <a:blip r:embed="rId8"/>
+                    <a:stretch>
+                      <a:fillRect/>
+                    </a:stretch>
+                  </pic:blipFill>
+                  <pic:spPr>
+                    <a:xfrm>
+                      <a:off x="0" y="0"/>
+                      <a:ext cx="3791479" cy="3200847"/>
+                    </a:xfrm>
+                    <a:prstGeom prst="rect">
+                      <a:avLst/>
+                    </a:prstGeom>
+                  </pic:spPr>
+                </pic:pic>
+              </a:graphicData>
+            </a:graphic>
+          </wp:inline>
+        </w:drawing>
+      </w:r>
+    </w:p>
+    <w:p>
+      <w:pPr>
+        <w:rPr>
+          <w:sz w:val="24"/>
+          <w:szCs w:val="24"/>
+        </w:rPr>
+      </w:pPr>
+    </w:p>
+    <w:p>
+      <w:pPr>
+        <w:rPr>
+          <w:sz w:val="24"/>
+          <w:szCs w:val="24"/>
+        </w:rPr>
+      </w:pPr>
+      <w:r>
+        <w:rPr>
+          <w:b/>
+          <w:bCs/>
+          <w:sz w:val="24"/>
+          <w:szCs w:val="24"/>
+        </w:rPr>
+        <w:t xml:space="preserve">Task 4 – </w:t>
+      </w:r>
+      <w:r>
+        <w:rPr>
+          <w:sz w:val="24"/>
+          <w:szCs w:val="24"/>
+        </w:rPr>
+        <w:t>User registration</w:t>
+      </w:r>
+    </w:p>
+    <w:p>
+      <w:pPr>
+        <w:rPr>
+          <w:sz w:val="24"/>
+          <w:szCs w:val="24"/>
+        </w:rPr>
+      </w:pPr>
+      <w:r>
+        <w:rPr>
+          <w:sz w:val="24"/>
+          <w:szCs w:val="24"/>
+        </w:rPr>
+        <w:t>Note: I’ve used the emails provided in the previously used Bike Shop data insert query instead of the assignment details for consistency.</w:t>
+      </w:r>
+    </w:p>
+    <w:p>
+      <w:pPr>
+        <w:rPr>
+          <w:sz w:val="24"/>
+          <w:szCs w:val="24"/>
+        </w:rPr>
+      </w:pPr>
+      <w:r>
+        <w:rPr>
+          <w:sz w:val="24"/>
+          <w:szCs w:val="24"/>
+        </w:rPr>
+        <w:drawing>
+          <wp:inline distT="0" distB="0" distL="0" distR="0" wp14:anchorId="75C27589" wp14:editId="4023FEDB">
+            <wp:extent cx="2695951" cy="1247949"/>
+            <wp:effectExtent l="0" t="0" r="9525" b="9525"/>
+            <wp:docPr id="20" name="Picture 20"/>
+            <wp:cNvGraphicFramePr>
+              <a:graphicFrameLocks xmlns:a="http://schemas.openxmlformats.org/drawingml/2006/main" noChangeAspect="1"/>
+            </wp:cNvGraphicFramePr>
+            <a:graphic xmlns:a="http://schemas.openxmlformats.org/drawingml/2006/main">
+              <a:graphicData uri="http://schemas.openxmlformats.org/drawingml/2006/picture">
+                <pic:pic xmlns:pic="http://schemas.openxmlformats.org/drawingml/2006/picture">
+                  <pic:nvPicPr>
+                    <pic:cNvPr id="1" name=""/>
+                    <pic:cNvPicPr/>
+                  </pic:nvPicPr>
+                  <pic:blipFill>
+                    <a:blip r:embed="rId9"/>
+                    <a:stretch>
+                      <a:fillRect/>
+                    </a:stretch>
+                  </pic:blipFill>
+                  <pic:spPr>
+                    <a:xfrm>
+                      <a:off x="0" y="0"/>
+                      <a:ext cx="2695951" cy="1247949"/>
+                    </a:xfrm>
+                    <a:prstGeom prst="rect">
+                      <a:avLst/>
+                    </a:prstGeom>
+                  </pic:spPr>
+                </pic:pic>
+              </a:graphicData>
+            </a:graphic>
+          </wp:inline>
+        </w:drawing>
+      </w:r>
+    </w:p>
+    <w:p>
+      <w:pPr>
+        <w:rPr>
+          <w:sz w:val="24"/>
+          <w:szCs w:val="24"/>
+        </w:rPr>
+      </w:pPr>
+    </w:p>
+    <w:p>
+      <w:pPr>
+        <w:rPr>
+          <w:sz w:val="24"/>
+          <w:szCs w:val="24"/>
+        </w:rPr>
+      </w:pPr>
+      <w:r>
+        <w:rPr>
+          <w:b/>
+          <w:bCs/>
+          <w:sz w:val="24"/>
+          <w:szCs w:val="24"/>
+        </w:rPr>
+        <w:t xml:space="preserve">Task 5 – </w:t>
+      </w:r>
+      <w:r>
+        <w:rPr>
+          <w:sz w:val="24"/>
+          <w:szCs w:val="24"/>
+        </w:rPr>
+        <w:t>Role creation and assignment</w:t>
+      </w:r>
+    </w:p>
+    <w:p>
+      <w:pPr>
+        <w:rPr>
+          <w:sz w:val="24"/>
+          <w:szCs w:val="24"/>
+        </w:rPr>
+      </w:pPr>
+      <w:r>
+        <w:rPr>
+          <w:sz w:val="24"/>
+          <w:szCs w:val="24"/>
+        </w:rPr>
+        <w:drawing>
+          <wp:inline distT="0" distB="0" distL="0" distR="0" wp14:anchorId="3FF4FB97" wp14:editId="34649624">
+            <wp:extent cx="5731510" cy="1399540"/>
+            <wp:effectExtent l="0" t="0" r="2540" b="0"/>
+            <wp:docPr id="21" name="Picture 21"/>
+            <wp:cNvGraphicFramePr>
+              <a:graphicFrameLocks xmlns:a="http://schemas.openxmlformats.org/drawingml/2006/main" noChangeAspect="1"/>
+            </wp:cNvGraphicFramePr>
+            <a:graphic xmlns:a="http://schemas.openxmlformats.org/drawingml/2006/main">
+              <a:graphicData uri="http://schemas.openxmlformats.org/drawingml/2006/picture">
+                <pic:pic xmlns:pic="http://schemas.openxmlformats.org/drawingml/2006/picture">
+                  <pic:nvPicPr>
+                    <pic:cNvPr id="1" name=""/>
+                    <pic:cNvPicPr/>
+                  </pic:nvPicPr>
+                  <pic:blipFill>
+                    <a:blip r:embed="rId10"/>
+                    <a:stretch>
+                      <a:fillRect/>
+                    </a:stretch>
+                  </pic:blipFill>
+                  <pic:spPr>
+                    <a:xfrm>
+                      <a:off x="0" y="0"/>
+                      <a:ext cx="5731510" cy="1399540"/>
+                    </a:xfrm>
+                    <a:prstGeom prst="rect">
+                      <a:avLst/>
+                    </a:prstGeom>
+                  </pic:spPr>
+                </pic:pic>
+              </a:graphicData>
+            </a:graphic>
+          </wp:inline>
+        </w:drawing>
+      </w:r>
+    </w:p>
+    <w:p>
+      <w:pPr>
+        <w:spacing w:after="160" w:line="259" w:lineRule="auto"/>
+        <w:rPr>
+          <w:b/>
+          <w:bCs/>
+          <w:sz w:val="24"/>
+          <w:szCs w:val="24"/>
+        </w:rPr>
+      </w:pPr>
+      <w:r>
+        <w:rPr>
+          <w:b/>
+          <w:bCs/>
+          <w:sz w:val="24"/>
+          <w:szCs w:val="24"/>
+        </w:rPr>
+        <w:br w:type="page"/>
+      </w:r>
+    </w:p>
+    <w:p>
+      <w:pPr>
+        <w:rPr>
+          <w:sz w:val="24"/>
+          <w:szCs w:val="24"/>
+        </w:rPr>
+      </w:pPr>
+      <w:r>
+        <w:rPr>
+          <w:b/>
+          <w:bCs/>
+          <w:sz w:val="24"/>
+          <w:szCs w:val="24"/>
+        </w:rPr>
+        <w:lastRenderedPageBreak/>
+        <w:t xml:space="preserve">Task 6 – </w:t>
+      </w:r>
+      <w:r>
+        <w:rPr>
+          <w:sz w:val="24"/>
+          <w:szCs w:val="24"/>
+        </w:rPr>
+        <w:t>Claim creation</w:t>
+      </w:r>
+    </w:p>
+    <w:p>
+      <w:pPr>
+        <w:rPr>
+          <w:sz w:val="24"/>
+          <w:szCs w:val="24"/>
+        </w:rPr>
+      </w:pPr>
+      <w:r>
+        <w:rPr>
+          <w:sz w:val="24"/>
+          <w:szCs w:val="24"/>
+        </w:rPr>
+        <w:drawing>
+          <wp:inline distT="0" distB="0" distL="0" distR="0" wp14:anchorId="11E0A518" wp14:editId="722A3E2A">
+            <wp:extent cx="5731510" cy="3602990"/>
+            <wp:effectExtent l="0" t="0" r="2540" b="0"/>
+            <wp:docPr id="11" name="Picture 11"/>
+            <wp:cNvGraphicFramePr>
+              <a:graphicFrameLocks xmlns:a="http://schemas.openxmlformats.org/drawingml/2006/main" noChangeAspect="1"/>
+            </wp:cNvGraphicFramePr>
+            <a:graphic xmlns:a="http://schemas.openxmlformats.org/drawingml/2006/main">
+              <a:graphicData uri="http://schemas.openxmlformats.org/drawingml/2006/picture">
+                <pic:pic xmlns:pic="http://schemas.openxmlformats.org/drawingml/2006/picture">
+                  <pic:nvPicPr>
+                    <pic:cNvPr id="1" name=""/>
+                    <pic:cNvPicPr/>
+                  </pic:nvPicPr>
+                  <pic:blipFill>
+                    <a:blip r:embed="rId11"/>
+                    <a:stretch>
+                      <a:fillRect/>
+                    </a:stretch>
+                  </pic:blipFill>
+                  <pic:spPr>
+                    <a:xfrm>
+                      <a:off x="0" y="0"/>
+                      <a:ext cx="5731510" cy="3602990"/>
+                    </a:xfrm>
+                    <a:prstGeom prst="rect">
+                      <a:avLst/>
+                    </a:prstGeom>
+                  </pic:spPr>
+                </pic:pic>
+              </a:graphicData>
+            </a:graphic>
+          </wp:inline>
+        </w:drawing>
+      </w:r>
+    </w:p>
+    <w:p>
+      <w:pPr>
+        <w:rPr>
+          <w:sz w:val="24"/>
+          <w:szCs w:val="24"/>
+        </w:rPr>
+      </w:pPr>
+    </w:p>
+    <w:p>
+      <w:pPr>
+        <w:rPr>
+          <w:sz w:val="24"/>
+          <w:szCs w:val="24"/>
+        </w:rPr>
+      </w:pPr>
+      <w:r>
+        <w:rPr>
+          <w:b/>
+          <w:bCs/>
+          <w:sz w:val="24"/>
+          <w:szCs w:val="24"/>
+        </w:rPr>
+        <w:t xml:space="preserve">Task 7 – </w:t>
+      </w:r>
+      <w:r>
+        <w:rPr>
+          <w:sz w:val="24"/>
+          <w:szCs w:val="24"/>
+        </w:rPr>
+        <w:t>Policy creation and application</w:t>
+      </w:r>
+    </w:p>
+    <w:p>
+      <w:pPr>
+        <w:rPr>
+          <w:sz w:val="24"/>
+          <w:szCs w:val="24"/>
+        </w:rPr>
+      </w:pPr>
+      <w:r>
+        <w:rPr>
+          <w:sz w:val="24"/>
+          <w:szCs w:val="24"/>
+        </w:rPr>
+        <w:drawing>
+          <wp:inline distT="0" distB="0" distL="0" distR="0" wp14:anchorId="599FD727" wp14:editId="640DE3C9">
+            <wp:extent cx="5731510" cy="3329305"/>
+            <wp:effectExtent l="0" t="0" r="2540" b="4445"/>
+            <wp:docPr id="6" name="Picture 6"/>
+            <wp:cNvGraphicFramePr>
+              <a:graphicFrameLocks xmlns:a="http://schemas.openxmlformats.org/drawingml/2006/main" noChangeAspect="1"/>
+            </wp:cNvGraphicFramePr>
+            <a:graphic xmlns:a="http://schemas.openxmlformats.org/drawingml/2006/main">
+              <a:graphicData uri="http://schemas.openxmlformats.org/drawingml/2006/picture">
+                <pic:pic xmlns:pic="http://schemas.openxmlformats.org/drawingml/2006/picture">
+                  <pic:nvPicPr>
+                    <pic:cNvPr id="1" name=""/>
+                    <pic:cNvPicPr/>
+                  </pic:nvPicPr>
+                  <pic:blipFill>
+                    <a:blip r:embed="rId12"/>
+                    <a:stretch>
+                      <a:fillRect/>
+                    </a:stretch>
+                  </pic:blipFill>
+                  <pic:spPr>
+                    <a:xfrm>
+                      <a:off x="0" y="0"/>
+                      <a:ext cx="5731510" cy="3329305"/>
+                    </a:xfrm>
+                    <a:prstGeom prst="rect">
+                      <a:avLst/>
+                    </a:prstGeom>
+                  </pic:spPr>
+                </pic:pic>
+              </a:graphicData>
+            </a:graphic>
+          </wp:inline>
+        </w:drawing>
+      </w:r>
+    </w:p>
+    <w:p>
+      <w:pPr>
+        <w:rPr>
+          <w:sz w:val="24"/>
+          <w:szCs w:val="24"/>
+        </w:rPr>
+      </w:pPr>
+      <w:r>
+        <w:rPr>
+          <w:sz w:val="24"/>
+          <w:szCs w:val="24"/>
+        </w:rPr>
+        <w:drawing>
+          <wp:inline distT="0" distB="0" distL="0" distR="0" wp14:anchorId="03E87016" wp14:editId="0720BC36">
+            <wp:extent cx="3486637" cy="857370"/>
+            <wp:effectExtent l="0" t="0" r="0" b="0"/>
+            <wp:docPr id="10" name="Picture 10"/>
+            <wp:cNvGraphicFramePr>
+              <a:graphicFrameLocks xmlns:a="http://schemas.openxmlformats.org/drawingml/2006/main" noChangeAspect="1"/>
+            </wp:cNvGraphicFramePr>
+            <a:graphic xmlns:a="http://schemas.openxmlformats.org/drawingml/2006/main">
+              <a:graphicData uri="http://schemas.openxmlformats.org/drawingml/2006/picture">
+                <pic:pic xmlns:pic="http://schemas.openxmlformats.org/drawingml/2006/picture">
+                  <pic:nvPicPr>
+                    <pic:cNvPr id="1" name=""/>
+                    <pic:cNvPicPr/>
+                  </pic:nvPicPr>
+                  <pic:blipFill>
+                    <a:blip r:embed="rId13"/>
+                    <a:stretch>
+                      <a:fillRect/>
+                    </a:stretch>
+                  </pic:blipFill>
+                  <pic:spPr>
+                    <a:xfrm>
+                      <a:off x="0" y="0"/>
+                      <a:ext cx="3486637" cy="857370"/>
+                    </a:xfrm>
+                    <a:prstGeom prst="rect">
+                      <a:avLst/>
+                    </a:prstGeom>
+                  </pic:spPr>
+                </pic:pic>
+              </a:graphicData>
+            </a:graphic>
+          </wp:inline>
+        </w:drawing>
+      </w:r>
+    </w:p>
+    <w:p>
+      <w:pPr>
+        <w:rPr>
+          <w:sz w:val="24"/>
+          <w:szCs w:val="24"/>
+        </w:rPr>
+      </w:pPr>
+      <w:r>
+        <w:rPr>
+          <w:sz w:val="24"/>
+          <w:szCs w:val="24"/>
+        </w:rPr>
+        <w:lastRenderedPageBreak/>
+        <w:drawing>
+          <wp:inline distT="0" distB="0" distL="0" distR="0" wp14:anchorId="0DE10A49" wp14:editId="0D543B82">
+            <wp:extent cx="3562847" cy="857370"/>
+            <wp:effectExtent l="0" t="0" r="0" b="0"/>
+            <wp:docPr id="8" name="Picture 8"/>
+            <wp:cNvGraphicFramePr>
+              <a:graphicFrameLocks xmlns:a="http://schemas.openxmlformats.org/drawingml/2006/main" noChangeAspect="1"/>
+            </wp:cNvGraphicFramePr>
+            <a:graphic xmlns:a="http://schemas.openxmlformats.org/drawingml/2006/main">
+              <a:graphicData uri="http://schemas.openxmlformats.org/drawingml/2006/picture">
+                <pic:pic xmlns:pic="http://schemas.openxmlformats.org/drawingml/2006/picture">
+                  <pic:nvPicPr>
+                    <pic:cNvPr id="1" name=""/>
+                    <pic:cNvPicPr/>
+                  </pic:nvPicPr>
+                  <pic:blipFill>
+                    <a:blip r:embed="rId14"/>
+                    <a:stretch>
+                      <a:fillRect/>
+                    </a:stretch>
+                  </pic:blipFill>
+                  <pic:spPr>
+                    <a:xfrm>
+                      <a:off x="0" y="0"/>
+                      <a:ext cx="3562847" cy="857370"/>
+                    </a:xfrm>
+                    <a:prstGeom prst="rect">
+                      <a:avLst/>
+                    </a:prstGeom>
+                  </pic:spPr>
+                </pic:pic>
+              </a:graphicData>
+            </a:graphic>
+          </wp:inline>
+        </w:drawing>
+      </w:r>
+    </w:p>
+    <w:p>
+      <w:pPr>
+        <w:rPr>
+          <w:sz w:val="24"/>
+          <w:szCs w:val="24"/>
+        </w:rPr>
+      </w:pPr>
+      <w:r>
+        <w:rPr>
+          <w:sz w:val="24"/>
+          <w:szCs w:val="24"/>
+        </w:rPr>
+        <w:drawing>
+          <wp:inline distT="0" distB="0" distL="0" distR="0" wp14:anchorId="737BAB69" wp14:editId="6A6BDC65">
+            <wp:extent cx="2343477" cy="1114581"/>
+            <wp:effectExtent l="0" t="0" r="0" b="9525"/>
+            <wp:docPr id="12" name="Picture 12"/>
+            <wp:cNvGraphicFramePr>
+              <a:graphicFrameLocks xmlns:a="http://schemas.openxmlformats.org/drawingml/2006/main" noChangeAspect="1"/>
+            </wp:cNvGraphicFramePr>
+            <a:graphic xmlns:a="http://schemas.openxmlformats.org/drawingml/2006/main">
+              <a:graphicData uri="http://schemas.openxmlformats.org/drawingml/2006/picture">
+                <pic:pic xmlns:pic="http://schemas.openxmlformats.org/drawingml/2006/picture">
+                  <pic:nvPicPr>
+                    <pic:cNvPr id="1" name=""/>
+                    <pic:cNvPicPr/>
+                  </pic:nvPicPr>
+                  <pic:blipFill>
+                    <a:blip r:embed="rId15"/>
+                    <a:stretch>
+                      <a:fillRect/>
+                    </a:stretch>
+                  </pic:blipFill>
+                  <pic:spPr>
+                    <a:xfrm>
+                      <a:off x="0" y="0"/>
+                      <a:ext cx="2343477" cy="1114581"/>
+                    </a:xfrm>
+                    <a:prstGeom prst="rect">
+                      <a:avLst/>
+                    </a:prstGeom>
+                  </pic:spPr>
+                </pic:pic>
+              </a:graphicData>
+            </a:graphic>
+          </wp:inline>
+        </w:drawing>
+      </w:r>
+    </w:p>
+    <w:p>
+      <w:pPr>
+        <w:rPr>
+          <w:sz w:val="24"/>
+          <w:szCs w:val="24"/>
+        </w:rPr>
+      </w:pPr>
+      <w:r>
+        <w:rPr>
+          <w:sz w:val="24"/>
+          <w:szCs w:val="24"/>
+        </w:rPr>
+        <w:drawing>
+          <wp:inline distT="0" distB="0" distL="0" distR="0" wp14:anchorId="46F2F545" wp14:editId="71B82517">
+            <wp:extent cx="3562847" cy="962159"/>
+            <wp:effectExtent l="0" t="0" r="0" b="9525"/>
+            <wp:docPr id="13" name="Picture 13"/>
+            <wp:cNvGraphicFramePr>
+              <a:graphicFrameLocks xmlns:a="http://schemas.openxmlformats.org/drawingml/2006/main" noChangeAspect="1"/>
+            </wp:cNvGraphicFramePr>
+            <a:graphic xmlns:a="http://schemas.openxmlformats.org/drawingml/2006/main">
+              <a:graphicData uri="http://schemas.openxmlformats.org/drawingml/2006/picture">
+                <pic:pic xmlns:pic="http://schemas.openxmlformats.org/drawingml/2006/picture">
+                  <pic:nvPicPr>
+                    <pic:cNvPr id="1" name=""/>
+                    <pic:cNvPicPr/>
+                  </pic:nvPicPr>
+                  <pic:blipFill>
+                    <a:blip r:embed="rId16"/>
+                    <a:stretch>
+                      <a:fillRect/>
+                    </a:stretch>
+                  </pic:blipFill>
+                  <pic:spPr>
+                    <a:xfrm>
+                      <a:off x="0" y="0"/>
+                      <a:ext cx="3562847" cy="962159"/>
+                    </a:xfrm>
+                    <a:prstGeom prst="rect">
+                      <a:avLst/>
+                    </a:prstGeom>
+                  </pic:spPr>
+                </pic:pic>
+              </a:graphicData>
+            </a:graphic>
+          </wp:inline>
+        </w:drawing>
+      </w:r>
+    </w:p>
+    <w:p>
+      <w:pPr>
+        <w:rPr>
+          <w:sz w:val="24"/>
+          <w:szCs w:val="24"/>
+        </w:rPr>
+      </w:pPr>
+      <w:r>
+        <w:rPr>
+          <w:sz w:val="24"/>
+          <w:szCs w:val="24"/>
+        </w:rPr>
+        <w:drawing>
+          <wp:inline distT="0" distB="0" distL="0" distR="0" wp14:anchorId="4073D911" wp14:editId="375B48CD">
+            <wp:extent cx="3705742" cy="981212"/>
+            <wp:effectExtent l="0" t="0" r="9525" b="9525"/>
+            <wp:docPr id="14" name="Picture 14"/>
+            <wp:cNvGraphicFramePr>
+              <a:graphicFrameLocks xmlns:a="http://schemas.openxmlformats.org/drawingml/2006/main" noChangeAspect="1"/>
+            </wp:cNvGraphicFramePr>
+            <a:graphic xmlns:a="http://schemas.openxmlformats.org/drawingml/2006/main">
+              <a:graphicData uri="http://schemas.openxmlformats.org/drawingml/2006/picture">
+                <pic:pic xmlns:pic="http://schemas.openxmlformats.org/drawingml/2006/picture">
+                  <pic:nvPicPr>
+                    <pic:cNvPr id="1" name=""/>
+                    <pic:cNvPicPr/>
+                  </pic:nvPicPr>
+                  <pic:blipFill>
+                    <a:blip r:embed="rId17"/>
+                    <a:stretch>
+                      <a:fillRect/>
+                    </a:stretch>
+                  </pic:blipFill>
+                  <pic:spPr>
+                    <a:xfrm>
+                      <a:off x="0" y="0"/>
+                      <a:ext cx="3705742" cy="981212"/>
+                    </a:xfrm>
+                    <a:prstGeom prst="rect">
+                      <a:avLst/>
+                    </a:prstGeom>
+                  </pic:spPr>
+                </pic:pic>
+              </a:graphicData>
+            </a:graphic>
+          </wp:inline>
+        </w:drawing>
+      </w:r>
+    </w:p>
+    <w:p>
+      <w:pPr>
+        <w:rPr>
+          <w:sz w:val="24"/>
+          <w:szCs w:val="24"/>
+        </w:rPr>
+      </w:pPr>
+      <w:r>
+        <w:rPr>
+          <w:sz w:val="24"/>
+          <w:szCs w:val="24"/>
+        </w:rPr>
+        <w:drawing>
+          <wp:inline distT="0" distB="0" distL="0" distR="0" wp14:anchorId="4404C254" wp14:editId="059FF2E6">
+            <wp:extent cx="3486637" cy="895475"/>
+            <wp:effectExtent l="0" t="0" r="0" b="0"/>
+            <wp:docPr id="15" name="Picture 15"/>
+            <wp:cNvGraphicFramePr>
+              <a:graphicFrameLocks xmlns:a="http://schemas.openxmlformats.org/drawingml/2006/main" noChangeAspect="1"/>
+            </wp:cNvGraphicFramePr>
+            <a:graphic xmlns:a="http://schemas.openxmlformats.org/drawingml/2006/main">
+              <a:graphicData uri="http://schemas.openxmlformats.org/drawingml/2006/picture">
+                <pic:pic xmlns:pic="http://schemas.openxmlformats.org/drawingml/2006/picture">
+                  <pic:nvPicPr>
+                    <pic:cNvPr id="1" name=""/>
+                    <pic:cNvPicPr/>
+                  </pic:nvPicPr>
+                  <pic:blipFill>
+                    <a:blip r:embed="rId18"/>
+                    <a:stretch>
+                      <a:fillRect/>
+                    </a:stretch>
+                  </pic:blipFill>
+                  <pic:spPr>
+                    <a:xfrm>
+                      <a:off x="0" y="0"/>
+                      <a:ext cx="3486637" cy="895475"/>
+                    </a:xfrm>
+                    <a:prstGeom prst="rect">
+                      <a:avLst/>
+                    </a:prstGeom>
+                  </pic:spPr>
+                </pic:pic>
+              </a:graphicData>
+            </a:graphic>
+          </wp:inline>
+        </w:drawing>
+      </w:r>
+    </w:p>
+    <w:p>
+      <w:pPr>
+        <w:rPr>
+          <w:sz w:val="24"/>
+          <w:szCs w:val="24"/>
+        </w:rPr>
+      </w:pPr>
+    </w:p>
+    <w:p>
+      <w:pPr>
+        <w:rPr>
+          <w:sz w:val="24"/>
+          <w:szCs w:val="24"/>
+        </w:rPr>
+      </w:pPr>
+      <w:r>
+        <w:rPr>
+          <w:b/>
+          <w:bCs/>
+          <w:sz w:val="24"/>
+          <w:szCs w:val="24"/>
+        </w:rPr>
+        <w:t xml:space="preserve">Task 8 – </w:t>
+      </w:r>
+      <w:r>
+        <w:rPr>
+          <w:sz w:val="24"/>
+          <w:szCs w:val="24"/>
+        </w:rPr>
+        <w:t>Web API React app</w:t>
+      </w:r>
+    </w:p>
+    <w:p>
+      <w:pPr>
+        <w:rPr>
+          <w:sz w:val="24"/>
+          <w:szCs w:val="24"/>
+        </w:rPr>
+      </w:pPr>
+      <w:r>
+        <w:rPr>
+          <w:sz w:val="24"/>
+          <w:szCs w:val="24"/>
+        </w:rPr>
+        <w:drawing>
+          <wp:inline distT="0" distB="0" distL="0" distR="0" wp14:anchorId="643627FC" wp14:editId="0CA8E4DD">
+            <wp:extent cx="5731510" cy="2840990"/>
+            <wp:effectExtent l="0" t="0" r="2540" b="0"/>
+            <wp:docPr id="16" name="Picture 16"/>
+            <wp:cNvGraphicFramePr>
+              <a:graphicFrameLocks xmlns:a="http://schemas.openxmlformats.org/drawingml/2006/main" noChangeAspect="1"/>
+            </wp:cNvGraphicFramePr>
+            <a:graphic xmlns:a="http://schemas.openxmlformats.org/drawingml/2006/main">
+              <a:graphicData uri="http://schemas.openxmlformats.org/drawingml/2006/picture">
+                <pic:pic xmlns:pic="http://schemas.openxmlformats.org/drawingml/2006/picture">
+                  <pic:nvPicPr>
+                    <pic:cNvPr id="1" name=""/>
+                    <pic:cNvPicPr/>
+                  </pic:nvPicPr>
+                  <pic:blipFill>
+                    <a:blip r:embed="rId19"/>
+                    <a:stretch>
+                      <a:fillRect/>
+                    </a:stretch>
+                  </pic:blipFill>
+                  <pic:spPr>
+                    <a:xfrm>
+                      <a:off x="0" y="0"/>
+                      <a:ext cx="5731510" cy="2840990"/>
+                    </a:xfrm>
+                    <a:prstGeom prst="rect">
+                      <a:avLst/>
+                    </a:prstGeom>
+                  </pic:spPr>
+                </pic:pic>
+              </a:graphicData>
+            </a:graphic>
+          </wp:inline>
+        </w:drawing>
+      </w:r>
+    </w:p>
+    <w:p>
+      <w:pPr>
+        <w:spacing w:after="160" w:line="259" w:lineRule="auto"/>
+        <w:rPr>
+          <w:b/>
+          <w:bCs/>
+          <w:sz w:val="24"/>
+          <w:szCs w:val="24"/>
+        </w:rPr>
+      </w:pPr>
+      <w:r>
+        <w:rPr>
+          <w:b/>
+          <w:bCs/>
+          <w:sz w:val="24"/>
+          <w:szCs w:val="24"/>
+        </w:rPr>
+        <w:br w:type="page"/>
+      </w:r>
+    </w:p>
+    <w:p>
+      <w:pPr>
+        <w:rPr>
+          <w:sz w:val="24"/>
+          <w:szCs w:val="24"/>
+        </w:rPr>
+      </w:pPr>
+      <w:r>
+        <w:rPr>
+          <w:b/>
+          <w:bCs/>
+          <w:sz w:val="24"/>
+          <w:szCs w:val="24"/>
+        </w:rPr>
+        <w:lastRenderedPageBreak/>
+        <w:t xml:space="preserve">Task 9 – </w:t>
+      </w:r>
+      <w:r>
+        <w:rPr>
+          <w:sz w:val="24"/>
+          <w:szCs w:val="24"/>
+        </w:rPr>
+        <w:t>Integration test</w:t>
+      </w:r>
+    </w:p>
+    <w:p>
+      <w:pPr>
+        <w:rPr>
+          <w:sz w:val="24"/>
+          <w:szCs w:val="24"/>
+        </w:rPr>
+      </w:pPr>
+      <w:r>
+        <w:rPr>
+          <w:sz w:val="24"/>
+          <w:szCs w:val="24"/>
+        </w:rPr>
+        <w:drawing>
+          <wp:inline distT="0" distB="0" distL="0" distR="0" wp14:anchorId="46609E7E" wp14:editId="03AD280F">
+            <wp:extent cx="5731510" cy="2522855"/>
+            <wp:effectExtent l="0" t="0" r="2540" b="0"/>
+            <wp:docPr id="18" name="Picture 18"/>
+            <wp:cNvGraphicFramePr>
+              <a:graphicFrameLocks xmlns:a="http://schemas.openxmlformats.org/drawingml/2006/main" noChangeAspect="1"/>
+            </wp:cNvGraphicFramePr>
+            <a:graphic xmlns:a="http://schemas.openxmlformats.org/drawingml/2006/main">
+              <a:graphicData uri="http://schemas.openxmlformats.org/drawingml/2006/picture">
+                <pic:pic xmlns:pic="http://schemas.openxmlformats.org/drawingml/2006/picture">
+                  <pic:nvPicPr>
+                    <pic:cNvPr id="1" name=""/>
+                    <pic:cNvPicPr/>
+                  </pic:nvPicPr>
+                  <pic:blipFill>
+                    <a:blip r:embed="rId20"/>
+                    <a:stretch>
+                      <a:fillRect/>
+                    </a:stretch>
+                  </pic:blipFill>
+                  <pic:spPr>
+                    <a:xfrm>
+                      <a:off x="0" y="0"/>
+                      <a:ext cx="5731510" cy="2522855"/>
+                    </a:xfrm>
+                    <a:prstGeom prst="rect">
+                      <a:avLst/>
+                    </a:prstGeom>
+                  </pic:spPr>
+                </pic:pic>
+              </a:graphicData>
+            </a:graphic>
+          </wp:inline>
+        </w:drawing>
+      </w:r>
+    </w:p>
+    <w:p>
+      <w:pPr>
+        <w:rPr>
+          <w:sz w:val="24"/>
+          <w:szCs w:val="24"/>
+        </w:rPr>
+      </w:pPr>
+      <w:r>
+        <w:rPr>
+          <w:sz w:val="24"/>
+          <w:szCs w:val="24"/>
+        </w:rPr>
+        <w:drawing>
+          <wp:inline distT="0" distB="0" distL="0" distR="0" wp14:anchorId="24E68A96" wp14:editId="3B5F6CBE">
+            <wp:extent cx="5731510" cy="2176145"/>
+            <wp:effectExtent l="0" t="0" r="2540" b="0"/>
+            <wp:docPr id="17" name="Picture 17"/>
+            <wp:cNvGraphicFramePr>
+              <a:graphicFrameLocks xmlns:a="http://schemas.openxmlformats.org/drawingml/2006/main" noChangeAspect="1"/>
+            </wp:cNvGraphicFramePr>
+            <a:graphic xmlns:a="http://schemas.openxmlformats.org/drawingml/2006/main">
+              <a:graphicData uri="http://schemas.openxmlformats.org/drawingml/2006/picture">
+                <pic:pic xmlns:pic="http://schemas.openxmlformats.org/drawingml/2006/picture">
+                  <pic:nvPicPr>
+                    <pic:cNvPr id="1" name=""/>
+                    <pic:cNvPicPr/>
+                  </pic:nvPicPr>
+                  <pic:blipFill>
+                    <a:blip r:embed="rId21"/>
+                    <a:stretch>
+                      <a:fillRect/>
+                    </a:stretch>
+                  </pic:blipFill>
+                  <pic:spPr>
+                    <a:xfrm>
+                      <a:off x="0" y="0"/>
+                      <a:ext cx="5731510" cy="2176145"/>
+                    </a:xfrm>
+                    <a:prstGeom prst="rect">
+                      <a:avLst/>
+                    </a:prstGeom>
+                  </pic:spPr>
+                </pic:pic>
+              </a:graphicData>
+            </a:graphic>
+          </wp:inline>
+        </w:drawing>
+      </w:r>
+    </w:p>
+    <w:p>
+      <w:pPr>
+        <w:rPr>
+          <w:sz w:val="24"/>
+          <w:szCs w:val="24"/>
+        </w:rPr>
+      </w:pPr>
+    </w:p>
+    <w:p>
+      <w:pPr>
+        <w:rPr>
+          <w:sz w:val="24"/>
+          <w:szCs w:val="24"/>
+        </w:rPr>
+      </w:pPr>
+      <w:r>
+        <w:rPr>
+          <w:b/>
+          <w:bCs/>
+          <w:sz w:val="24"/>
+          <w:szCs w:val="24"/>
+        </w:rPr>
+        <w:t>Task 10 –</w:t>
+      </w:r>
+      <w:r>
+        <w:rPr>
+          <w:sz w:val="24"/>
+          <w:szCs w:val="24"/>
+        </w:rPr>
+        <w:t xml:space="preserve"> Included in Documentation folder of project</w:t>
+      </w:r>
+    </w:p>
+    <w:p>
+      <w:pPr>
+        <w:rPr>
+          <w:sz w:val="24"/>
+          <w:szCs w:val="24"/>
+        </w:rPr>
+      </w:pPr>
+    </w:p>
     <w:sectPr>
       <w:pgSz w:w="11906" w:h="16838"/>
       <w:pgMar w:top="1440" w:right="1440" w:bottom="1440" w:left="1440" w:header="708" w:footer="708" w:gutter="0"/>
@@ -4229,7 +5404,6 @@
   <w:style w:type="character" w:default="1" w:styleId="DefaultParagraphFont">
     <w:name w:val="Default Paragraph Font"/>
     <w:uiPriority w:val="1"/>
-    <w:semiHidden/>
     <w:unhideWhenUsed/>
   </w:style>
   <w:style w:type="table" w:default="1" w:styleId="TableNormal">

</xml_diff>